<commit_message>
Se agrega un comentario al documento del ejercicio integrador de XML
</commit_message>
<xml_diff>
--- a/doc/MCGA/MCGA - viernes - Ejercicio integrador de XML - Goncalves, Jorreto, Lopez, Schiter, Zurriable.docx
+++ b/doc/MCGA/MCGA - viernes - Ejercicio integrador de XML - Goncalves, Jorreto, Lopez, Schiter, Zurriable.docx
@@ -7553,21 +7553,7 @@
         <w:rPr>
           <w:rFonts w:ascii="Consolas" w:hAnsi="Consolas"/>
         </w:rPr>
-        <w:t xml:space="preserve"> += "&lt;</w:t>
-      </w:r>
-      <w:proofErr w:type="spellStart"/>
-      <w:r>
-        <w:rPr>
-          <w:rFonts w:ascii="Consolas" w:hAnsi="Consolas"/>
-        </w:rPr>
-        <w:t>br</w:t>
-      </w:r>
-      <w:proofErr w:type="spellEnd"/>
-      <w:r>
-        <w:rPr>
-          <w:rFonts w:ascii="Consolas" w:hAnsi="Consolas"/>
-        </w:rPr>
-        <w:t>/&gt;";</w:t>
+        <w:t xml:space="preserve"> += "&lt;br/&gt;";</w:t>
       </w:r>
     </w:p>
     <w:p>
@@ -8600,6 +8586,7 @@
         </w:rPr>
         <w:t xml:space="preserve">            </w:t>
       </w:r>
+      <w:commentRangeStart w:id="6"/>
       <w:proofErr w:type="spellStart"/>
       <w:proofErr w:type="gramStart"/>
       <w:r>
@@ -8977,6 +8964,13 @@
           <w:rFonts w:ascii="Consolas" w:hAnsi="Consolas"/>
         </w:rPr>
         <w:t>, txtNombreLibro3.Text, txtAutorLibro3.Text, txtEditorialLibro3.Text, txtPrecioLibro3.Text);</w:t>
+      </w:r>
+      <w:commentRangeEnd w:id="6"/>
+      <w:r>
+        <w:rPr>
+          <w:rStyle w:val="Refdecomentario"/>
+        </w:rPr>
+        <w:commentReference w:id="6"/>
       </w:r>
     </w:p>
     <w:p>
@@ -9728,7 +9722,7 @@
           <w:rFonts w:ascii="Consolas" w:hAnsi="Consolas"/>
         </w:rPr>
       </w:pPr>
-      <w:commentRangeStart w:id="6"/>
+      <w:commentRangeStart w:id="7"/>
       <w:r>
         <w:rPr>
           <w:rFonts w:ascii="Consolas" w:hAnsi="Consolas"/>
@@ -10241,30 +10235,30 @@
         </w:rPr>
         <w:t xml:space="preserve">        }</w:t>
       </w:r>
-      <w:commentRangeEnd w:id="6"/>
+      <w:commentRangeEnd w:id="7"/>
       <w:r>
         <w:rPr>
           <w:rStyle w:val="Refdecomentario"/>
         </w:rPr>
-        <w:commentReference w:id="6"/>
-      </w:r>
-    </w:p>
-    <w:p>
-      <w:pPr>
-        <w:spacing w:after="0"/>
-        <w:rPr>
-          <w:rFonts w:ascii="Consolas" w:hAnsi="Consolas"/>
-        </w:rPr>
-      </w:pPr>
-    </w:p>
-    <w:p>
-      <w:pPr>
-        <w:spacing w:after="0"/>
-        <w:rPr>
-          <w:rFonts w:ascii="Consolas" w:hAnsi="Consolas"/>
-        </w:rPr>
-      </w:pPr>
-      <w:commentRangeStart w:id="7"/>
+        <w:commentReference w:id="7"/>
+      </w:r>
+    </w:p>
+    <w:p>
+      <w:pPr>
+        <w:spacing w:after="0"/>
+        <w:rPr>
+          <w:rFonts w:ascii="Consolas" w:hAnsi="Consolas"/>
+        </w:rPr>
+      </w:pPr>
+    </w:p>
+    <w:p>
+      <w:pPr>
+        <w:spacing w:after="0"/>
+        <w:rPr>
+          <w:rFonts w:ascii="Consolas" w:hAnsi="Consolas"/>
+        </w:rPr>
+      </w:pPr>
+      <w:commentRangeStart w:id="8"/>
       <w:r>
         <w:rPr>
           <w:rFonts w:ascii="Consolas" w:hAnsi="Consolas"/>
@@ -10907,12 +10901,12 @@
         </w:rPr>
         <w:t xml:space="preserve">    }</w:t>
       </w:r>
-      <w:commentRangeEnd w:id="7"/>
+      <w:commentRangeEnd w:id="8"/>
       <w:r>
         <w:rPr>
           <w:rStyle w:val="Refdecomentario"/>
         </w:rPr>
-        <w:commentReference w:id="7"/>
+        <w:commentReference w:id="8"/>
       </w:r>
     </w:p>
     <w:p>
@@ -10965,6 +10959,9 @@
         <w:spacing w:after="0"/>
       </w:pPr>
       <w:r>
+        <w:rPr>
+          <w:noProof/>
+        </w:rPr>
         <w:drawing>
           <wp:inline distT="0" distB="0" distL="0" distR="0" wp14:anchorId="42E0600A" wp14:editId="34D12804">
             <wp:extent cx="2181529" cy="2295845"/>
@@ -11030,6 +11027,9 @@
     </w:p>
     <w:p>
       <w:r>
+        <w:rPr>
+          <w:noProof/>
+        </w:rPr>
         <w:drawing>
           <wp:inline distT="0" distB="0" distL="0" distR="0" wp14:anchorId="3AC6A419" wp14:editId="24765A1C">
             <wp:extent cx="5400040" cy="4656455"/>
@@ -11105,6 +11105,9 @@
     </w:p>
     <w:p>
       <w:r>
+        <w:rPr>
+          <w:noProof/>
+        </w:rPr>
         <w:lastRenderedPageBreak/>
         <w:drawing>
           <wp:inline distT="0" distB="0" distL="0" distR="0" wp14:anchorId="5DF0EC55" wp14:editId="485D1FCB">
@@ -11181,6 +11184,9 @@
     </w:p>
     <w:p>
       <w:r>
+        <w:rPr>
+          <w:noProof/>
+        </w:rPr>
         <w:drawing>
           <wp:inline distT="0" distB="0" distL="0" distR="0" wp14:anchorId="4208A122" wp14:editId="3F408F31">
             <wp:extent cx="5400040" cy="2992120"/>
@@ -11234,6 +11240,9 @@
     </w:p>
     <w:p>
       <w:r>
+        <w:rPr>
+          <w:noProof/>
+        </w:rPr>
         <w:drawing>
           <wp:inline distT="0" distB="0" distL="0" distR="0" wp14:anchorId="4695C435" wp14:editId="5876FCF7">
             <wp:extent cx="5400040" cy="4474845"/>
@@ -11273,6 +11282,9 @@
     </w:p>
     <w:p>
       <w:r>
+        <w:rPr>
+          <w:noProof/>
+        </w:rPr>
         <w:drawing>
           <wp:inline distT="0" distB="0" distL="0" distR="0" wp14:anchorId="7675D036" wp14:editId="1F68AB5F">
             <wp:extent cx="5400040" cy="2212975"/>
@@ -11317,6 +11329,9 @@
     </w:p>
     <w:p>
       <w:r>
+        <w:rPr>
+          <w:noProof/>
+        </w:rPr>
         <w:lastRenderedPageBreak/>
         <w:drawing>
           <wp:inline distT="0" distB="0" distL="0" distR="0" wp14:anchorId="311AB034" wp14:editId="67E68B36">
@@ -11401,6 +11416,9 @@
     </w:p>
     <w:p>
       <w:r>
+        <w:rPr>
+          <w:noProof/>
+        </w:rPr>
         <w:lastRenderedPageBreak/>
         <w:drawing>
           <wp:inline distT="0" distB="0" distL="0" distR="0" wp14:anchorId="7D24B198" wp14:editId="03BE1074">
@@ -11441,6 +11459,9 @@
     </w:p>
     <w:p>
       <w:r>
+        <w:rPr>
+          <w:noProof/>
+        </w:rPr>
         <w:lastRenderedPageBreak/>
         <w:drawing>
           <wp:inline distT="0" distB="0" distL="0" distR="0" wp14:anchorId="11C6A44B" wp14:editId="0C997C7C">
@@ -11506,6 +11527,9 @@
     </w:p>
     <w:p>
       <w:r>
+        <w:rPr>
+          <w:noProof/>
+        </w:rPr>
         <w:lastRenderedPageBreak/>
         <w:drawing>
           <wp:inline distT="0" distB="0" distL="0" distR="0" wp14:anchorId="6B03894F" wp14:editId="01B77C10">
@@ -11546,6 +11570,9 @@
     </w:p>
     <w:p>
       <w:r>
+        <w:rPr>
+          <w:noProof/>
+        </w:rPr>
         <w:lastRenderedPageBreak/>
         <w:drawing>
           <wp:inline distT="0" distB="0" distL="0" distR="0" wp14:anchorId="14038507" wp14:editId="29B8330F">
@@ -11697,6 +11724,30 @@
       <w:proofErr w:type="spellEnd"/>
     </w:p>
   </w:comment>
+  <w:comment w:id="6" w:author="Mariano Jorreto" w:date="2020-10-05T08:16:00Z" w:initials="MJ">
+    <w:p>
+      <w:pPr>
+        <w:pStyle w:val="Textocomentario"/>
+      </w:pPr>
+      <w:r>
+        <w:rPr>
+          <w:rStyle w:val="Refdecomentario"/>
+        </w:rPr>
+        <w:annotationRef/>
+      </w:r>
+      <w:r>
+        <w:t xml:space="preserve">Debido a que el </w:t>
+      </w:r>
+      <w:proofErr w:type="spellStart"/>
+      <w:r>
+        <w:t>XmlTextWriter</w:t>
+      </w:r>
+      <w:proofErr w:type="spellEnd"/>
+      <w:r>
+        <w:t xml:space="preserve"> escribe un archivo XML desde cero, primero se agregan los 4 registros que tenía originalmente y luego los 3 que introduce el usuario</w:t>
+      </w:r>
+    </w:p>
+  </w:comment>
   <w:comment w:id="5" w:author="Mariano Jorreto" w:date="2020-10-04T21:41:00Z" w:initials="MJ">
     <w:p>
       <w:pPr>
@@ -11718,7 +11769,7 @@
       <w:proofErr w:type="spellEnd"/>
     </w:p>
   </w:comment>
-  <w:comment w:id="6" w:author="Mariano Jorreto" w:date="2020-10-04T21:41:00Z" w:initials="MJ">
+  <w:comment w:id="7" w:author="Mariano Jorreto" w:date="2020-10-04T21:41:00Z" w:initials="MJ">
     <w:p>
       <w:pPr>
         <w:pStyle w:val="Textocomentario"/>
@@ -11739,7 +11790,7 @@
       <w:proofErr w:type="spellEnd"/>
     </w:p>
   </w:comment>
-  <w:comment w:id="7" w:author="Mariano Jorreto" w:date="2020-10-04T21:42:00Z" w:initials="MJ">
+  <w:comment w:id="8" w:author="Mariano Jorreto" w:date="2020-10-04T21:42:00Z" w:initials="MJ">
     <w:p>
       <w:pPr>
         <w:pStyle w:val="Textocomentario"/>
@@ -11805,6 +11856,7 @@
   <w15:commentEx w15:paraId="144C80E1" w15:done="0"/>
   <w15:commentEx w15:paraId="6E56C570" w15:done="0"/>
   <w15:commentEx w15:paraId="66173696" w15:done="0"/>
+  <w15:commentEx w15:paraId="0DE37FB3" w15:done="0"/>
   <w15:commentEx w15:paraId="58501B4A" w15:done="0"/>
   <w15:commentEx w15:paraId="2A977B0F" w15:done="0"/>
   <w15:commentEx w15:paraId="042027FB" w15:done="0"/>
@@ -11818,6 +11870,7 @@
   <w16cex:commentExtensible w16cex:durableId="2324BFBA" w16cex:dateUtc="2020-10-05T00:40:00Z"/>
   <w16cex:commentExtensible w16cex:durableId="2324BFCC" w16cex:dateUtc="2020-10-05T00:40:00Z"/>
   <w16cex:commentExtensible w16cex:durableId="2324BFEB" w16cex:dateUtc="2020-10-05T00:40:00Z"/>
+  <w16cex:commentExtensible w16cex:durableId="232554CF" w16cex:dateUtc="2020-10-05T11:16:00Z"/>
   <w16cex:commentExtensible w16cex:durableId="2324C00A" w16cex:dateUtc="2020-10-05T00:41:00Z"/>
   <w16cex:commentExtensible w16cex:durableId="2324C01F" w16cex:dateUtc="2020-10-05T00:41:00Z"/>
   <w16cex:commentExtensible w16cex:durableId="2324C031" w16cex:dateUtc="2020-10-05T00:42:00Z"/>
@@ -11831,6 +11884,7 @@
   <w16cid:commentId w16cid:paraId="144C80E1" w16cid:durableId="2324BFBA"/>
   <w16cid:commentId w16cid:paraId="6E56C570" w16cid:durableId="2324BFCC"/>
   <w16cid:commentId w16cid:paraId="66173696" w16cid:durableId="2324BFEB"/>
+  <w16cid:commentId w16cid:paraId="0DE37FB3" w16cid:durableId="232554CF"/>
   <w16cid:commentId w16cid:paraId="58501B4A" w16cid:durableId="2324C00A"/>
   <w16cid:commentId w16cid:paraId="2A977B0F" w16cid:durableId="2324C01F"/>
   <w16cid:commentId w16cid:paraId="042027FB" w16cid:durableId="2324C031"/>

</xml_diff>